<commit_message>
I changed and modified MyGitWord
</commit_message>
<xml_diff>
--- a/MyGitWord.docx
+++ b/MyGitWord.docx
@@ -13,6 +13,11 @@
       <w:proofErr w:type="spellEnd"/>
       <w:r>
         <w:t xml:space="preserve"> and learning it as much as I can today</w:t>
+      </w:r>
+    </w:p>
+    <w:p>
+      <w:r>
+        <w:t>Hey next day and I am learning lot of new things</w:t>
       </w:r>
     </w:p>
     <w:p>

</xml_diff>